<commit_message>
profil and cv changed
</commit_message>
<xml_diff>
--- a/Client/src/assets/CV/jobJuniorCVEN.docx
+++ b/Client/src/assets/CV/jobJuniorCVEN.docx
@@ -195,7 +195,7 @@
         </w:rPr>
         <w:t>Web site:</w:t>
       </w:r>
-      <w:hyperlink r:id="rId5">
+      <w:hyperlink r:id="rId7">
         <w:r>
           <w:rPr>
             <w:rFonts w:ascii="Times New Roman" w:eastAsia="Times New Roman" w:hAnsi="Times New Roman" w:cs="Times New Roman"/>
@@ -204,32 +204,6 @@
             <w:lang w:val="en-CA"/>
           </w:rPr>
           <w:t xml:space="preserve"> </w:t>
-        </w:r>
-      </w:hyperlink>
-      <w:hyperlink r:id="rId6">
-        <w:r>
-          <w:rPr>
-            <w:rFonts w:ascii="Times New Roman" w:eastAsia="Times New Roman" w:hAnsi="Times New Roman" w:cs="Times New Roman"/>
-            <w:color w:val="0563C1"/>
-            <w:sz w:val="24"/>
-            <w:szCs w:val="24"/>
-            <w:u w:val="single" w:color="0563C1"/>
-            <w:lang w:val="en-CA"/>
-          </w:rPr>
-          <w:t>https://job</w:t>
-        </w:r>
-      </w:hyperlink>
-      <w:hyperlink r:id="rId7">
-        <w:r>
-          <w:rPr>
-            <w:rFonts w:ascii="Times New Roman" w:eastAsia="Times New Roman" w:hAnsi="Times New Roman" w:cs="Times New Roman"/>
-            <w:color w:val="0563C1"/>
-            <w:sz w:val="24"/>
-            <w:szCs w:val="24"/>
-            <w:u w:val="single" w:color="0563C1"/>
-            <w:lang w:val="en-CA"/>
-          </w:rPr>
-          <w:t>-</w:t>
         </w:r>
       </w:hyperlink>
       <w:hyperlink r:id="rId8">
@@ -242,7 +216,7 @@
             <w:u w:val="single" w:color="0563C1"/>
             <w:lang w:val="en-CA"/>
           </w:rPr>
-          <w:t>junior</w:t>
+          <w:t>https://job</w:t>
         </w:r>
       </w:hyperlink>
       <w:hyperlink r:id="rId9">
@@ -268,10 +242,36 @@
             <w:u w:val="single" w:color="0563C1"/>
             <w:lang w:val="en-CA"/>
           </w:rPr>
+          <w:t>junior</w:t>
+        </w:r>
+      </w:hyperlink>
+      <w:hyperlink r:id="rId11">
+        <w:r>
+          <w:rPr>
+            <w:rFonts w:ascii="Times New Roman" w:eastAsia="Times New Roman" w:hAnsi="Times New Roman" w:cs="Times New Roman"/>
+            <w:color w:val="0563C1"/>
+            <w:sz w:val="24"/>
+            <w:szCs w:val="24"/>
+            <w:u w:val="single" w:color="0563C1"/>
+            <w:lang w:val="en-CA"/>
+          </w:rPr>
+          <w:t>-</w:t>
+        </w:r>
+      </w:hyperlink>
+      <w:hyperlink r:id="rId12">
+        <w:r>
+          <w:rPr>
+            <w:rFonts w:ascii="Times New Roman" w:eastAsia="Times New Roman" w:hAnsi="Times New Roman" w:cs="Times New Roman"/>
+            <w:color w:val="0563C1"/>
+            <w:sz w:val="24"/>
+            <w:szCs w:val="24"/>
+            <w:u w:val="single" w:color="0563C1"/>
+            <w:lang w:val="en-CA"/>
+          </w:rPr>
           <w:t>portfolio.onrender.com</w:t>
         </w:r>
       </w:hyperlink>
-      <w:hyperlink r:id="rId11">
+      <w:hyperlink r:id="rId13">
         <w:r>
           <w:rPr>
             <w:rFonts w:ascii="Times New Roman" w:eastAsia="Times New Roman" w:hAnsi="Times New Roman" w:cs="Times New Roman"/>
@@ -900,15 +900,26 @@
           <w:szCs w:val="24"/>
           <w:lang w:val="en-CA"/>
         </w:rPr>
-        <w:t xml:space="preserve"> for optimized data fetching, ensuring responsive and smooth front-end interactions</w:t>
-      </w:r>
-      <w:r>
-        <w:rPr>
-          <w:sz w:val="24"/>
-          <w:szCs w:val="24"/>
-          <w:lang w:val="en-CA"/>
-        </w:rPr>
-        <w:t>.</w:t>
+        <w:t xml:space="preserve"> for optimized data fetching, ensuring responsive a</w:t>
+      </w:r>
+      <w:r>
+        <w:rPr>
+          <w:rFonts w:ascii="Times New Roman" w:hAnsi="Times New Roman" w:cs="Times New Roman"/>
+          <w:sz w:val="24"/>
+          <w:szCs w:val="24"/>
+          <w:lang w:val="en-CA"/>
+        </w:rPr>
+        <w:t xml:space="preserve">nd smooth front-end interactions building with </w:t>
+      </w:r>
+      <w:r>
+        <w:rPr>
+          <w:rFonts w:ascii="Times New Roman" w:hAnsi="Times New Roman" w:cs="Times New Roman"/>
+          <w:b/>
+          <w:sz w:val="24"/>
+          <w:szCs w:val="24"/>
+          <w:lang w:val="en-CA"/>
+        </w:rPr>
+        <w:t>REACTNATIVE</w:t>
       </w:r>
     </w:p>
     <w:p>
@@ -986,30 +997,42 @@
         <w:rPr>
           <w:sz w:val="24"/>
           <w:szCs w:val="24"/>
-        </w:rPr>
-      </w:pPr>
-      <w:r>
-        <w:rPr>
-          <w:sz w:val="24"/>
-          <w:szCs w:val="24"/>
-        </w:rPr>
-        <w:t xml:space="preserve">Web </w:t>
-      </w:r>
+          <w:lang w:val="en-CA"/>
+        </w:rPr>
+      </w:pPr>
       <w:proofErr w:type="spellStart"/>
       <w:r>
         <w:rPr>
           <w:sz w:val="24"/>
           <w:szCs w:val="24"/>
-        </w:rPr>
-        <w:t>Developer</w:t>
+          <w:lang w:val="en-CA"/>
+        </w:rPr>
+        <w:t>Fullstack</w:t>
       </w:r>
       <w:proofErr w:type="spellEnd"/>
       <w:r>
         <w:rPr>
           <w:sz w:val="24"/>
           <w:szCs w:val="24"/>
+          <w:lang w:val="en-CA"/>
         </w:rPr>
         <w:t xml:space="preserve"> </w:t>
+      </w:r>
+      <w:r>
+        <w:rPr>
+          <w:sz w:val="24"/>
+          <w:szCs w:val="24"/>
+          <w:lang w:val="en-CA"/>
+        </w:rPr>
+        <w:t xml:space="preserve">Web Developer </w:t>
+      </w:r>
+      <w:r>
+        <w:rPr>
+          <w:sz w:val="24"/>
+          <w:szCs w:val="24"/>
+          <w:lang w:val="en-CA"/>
+        </w:rPr>
+        <w:t>and Web Designer</w:t>
       </w:r>
     </w:p>
     <w:p>
@@ -1019,6 +1042,7 @@
         <w:rPr>
           <w:sz w:val="24"/>
           <w:szCs w:val="24"/>
+          <w:lang w:val="en-CA"/>
         </w:rPr>
       </w:pPr>
       <w:r>
@@ -1027,6 +1051,7 @@
           <w:color w:val="808080"/>
           <w:sz w:val="24"/>
           <w:szCs w:val="24"/>
+          <w:lang w:val="en-CA"/>
         </w:rPr>
         <w:t xml:space="preserve">Kinshasa, RDC | 01/2024 – 04/2024 </w:t>
       </w:r>
@@ -1038,27 +1063,30 @@
         <w:rPr>
           <w:sz w:val="24"/>
           <w:szCs w:val="24"/>
-        </w:rPr>
-      </w:pPr>
-      <w:proofErr w:type="spellStart"/>
+          <w:lang w:val="en-CA"/>
+        </w:rPr>
+      </w:pPr>
+      <w:proofErr w:type="gramStart"/>
       <w:r>
         <w:rPr>
           <w:rFonts w:ascii="Times New Roman" w:eastAsia="Times New Roman" w:hAnsi="Times New Roman" w:cs="Times New Roman"/>
           <w:color w:val="808080"/>
           <w:sz w:val="24"/>
           <w:szCs w:val="24"/>
-        </w:rPr>
-        <w:t>Ref</w:t>
-      </w:r>
-      <w:proofErr w:type="spellEnd"/>
+          <w:lang w:val="en-CA"/>
+        </w:rPr>
+        <w:t>Ref :</w:t>
+      </w:r>
+      <w:proofErr w:type="gramEnd"/>
       <w:r>
         <w:rPr>
           <w:rFonts w:ascii="Times New Roman" w:eastAsia="Times New Roman" w:hAnsi="Times New Roman" w:cs="Times New Roman"/>
           <w:color w:val="808080"/>
           <w:sz w:val="24"/>
           <w:szCs w:val="24"/>
-        </w:rPr>
-        <w:t xml:space="preserve"> : </w:t>
+          <w:lang w:val="en-CA"/>
+        </w:rPr>
+        <w:t xml:space="preserve"> </w:t>
       </w:r>
       <w:r>
         <w:rPr>
@@ -1067,6 +1095,7 @@
           <w:sz w:val="24"/>
           <w:szCs w:val="24"/>
           <w:u w:val="single" w:color="023160"/>
+          <w:lang w:val="en-CA"/>
         </w:rPr>
         <w:t>www.barakacreation.com</w:t>
       </w:r>
@@ -1076,6 +1105,7 @@
           <w:color w:val="808080"/>
           <w:sz w:val="24"/>
           <w:szCs w:val="24"/>
+          <w:lang w:val="en-CA"/>
         </w:rPr>
         <w:t xml:space="preserve"> </w:t>
       </w:r>
@@ -1087,6 +1117,7 @@
         <w:rPr>
           <w:sz w:val="24"/>
           <w:szCs w:val="24"/>
+          <w:lang w:val="en-CA"/>
         </w:rPr>
       </w:pPr>
       <w:r>
@@ -1095,6 +1126,7 @@
           <w:color w:val="808080"/>
           <w:sz w:val="24"/>
           <w:szCs w:val="24"/>
+          <w:lang w:val="en-CA"/>
         </w:rPr>
         <w:t xml:space="preserve"> </w:t>
       </w:r>
@@ -1112,11 +1144,93 @@
       <w:r>
         <w:rPr>
           <w:rFonts w:ascii="Times New Roman" w:eastAsia="Times New Roman" w:hAnsi="Times New Roman" w:cs="Times New Roman"/>
-          <w:sz w:val="24"/>
-          <w:szCs w:val="24"/>
-          <w:lang w:val="en-CA"/>
-        </w:rPr>
-        <w:t xml:space="preserve">I </w:t>
+          <w:b/>
+          <w:sz w:val="24"/>
+          <w:szCs w:val="24"/>
+          <w:lang w:val="en-CA"/>
+        </w:rPr>
+        <w:t xml:space="preserve">By </w:t>
+      </w:r>
+      <w:proofErr w:type="gramStart"/>
+      <w:r>
+        <w:rPr>
+          <w:rFonts w:ascii="Times New Roman" w:eastAsia="Times New Roman" w:hAnsi="Times New Roman" w:cs="Times New Roman"/>
+          <w:b/>
+          <w:sz w:val="24"/>
+          <w:szCs w:val="24"/>
+          <w:lang w:val="en-CA"/>
+        </w:rPr>
+        <w:t>increasing</w:t>
+      </w:r>
+      <w:proofErr w:type="gramEnd"/>
+      <w:r>
+        <w:rPr>
+          <w:rFonts w:ascii="Times New Roman" w:eastAsia="Times New Roman" w:hAnsi="Times New Roman" w:cs="Times New Roman"/>
+          <w:b/>
+          <w:sz w:val="24"/>
+          <w:szCs w:val="24"/>
+          <w:lang w:val="en-CA"/>
+        </w:rPr>
+        <w:t xml:space="preserve"> it’s </w:t>
+      </w:r>
+      <w:proofErr w:type="spellStart"/>
+      <w:r>
+        <w:rPr>
+          <w:rFonts w:ascii="Times New Roman" w:eastAsia="Times New Roman" w:hAnsi="Times New Roman" w:cs="Times New Roman"/>
+          <w:b/>
+          <w:sz w:val="24"/>
+          <w:szCs w:val="24"/>
+          <w:lang w:val="en-CA"/>
+        </w:rPr>
+        <w:t>visibily</w:t>
+      </w:r>
+      <w:proofErr w:type="spellEnd"/>
+      <w:r>
+        <w:rPr>
+          <w:rFonts w:ascii="Times New Roman" w:eastAsia="Times New Roman" w:hAnsi="Times New Roman" w:cs="Times New Roman"/>
+          <w:b/>
+          <w:sz w:val="24"/>
+          <w:szCs w:val="24"/>
+          <w:lang w:val="en-CA"/>
+        </w:rPr>
+        <w:t xml:space="preserve"> and sales by</w:t>
+      </w:r>
+      <w:r>
+        <w:rPr>
+          <w:rFonts w:ascii="Times New Roman" w:eastAsia="Times New Roman" w:hAnsi="Times New Roman" w:cs="Times New Roman"/>
+          <w:sz w:val="24"/>
+          <w:szCs w:val="24"/>
+          <w:lang w:val="en-CA"/>
+        </w:rPr>
+        <w:t xml:space="preserve"> </w:t>
+      </w:r>
+      <w:r>
+        <w:rPr>
+          <w:rFonts w:ascii="Times New Roman" w:eastAsia="Times New Roman" w:hAnsi="Times New Roman" w:cs="Times New Roman"/>
+          <w:b/>
+          <w:sz w:val="24"/>
+          <w:szCs w:val="24"/>
+          <w:lang w:val="en-CA"/>
+        </w:rPr>
+        <w:t>25%.</w:t>
+      </w:r>
+      <w:r>
+        <w:rPr>
+          <w:rFonts w:ascii="Times New Roman" w:eastAsia="Times New Roman" w:hAnsi="Times New Roman" w:cs="Times New Roman"/>
+          <w:sz w:val="24"/>
+          <w:szCs w:val="24"/>
+          <w:lang w:val="en-CA"/>
+        </w:rPr>
+        <w:t xml:space="preserve"> I</w:t>
+      </w:r>
+      <w:r>
+        <w:rPr>
+          <w:rFonts w:ascii="Times New Roman" w:eastAsia="Times New Roman" w:hAnsi="Times New Roman" w:cs="Times New Roman"/>
+          <w:sz w:val="24"/>
+          <w:szCs w:val="24"/>
+          <w:lang w:val="en-CA"/>
+        </w:rPr>
+        <w:t xml:space="preserve"> </w:t>
       </w:r>
       <w:proofErr w:type="gramStart"/>
       <w:r>
@@ -1209,6 +1323,24 @@
           <w:lang w:val="en-CA"/>
         </w:rPr>
       </w:pPr>
+      <w:proofErr w:type="spellStart"/>
+      <w:r>
+        <w:rPr>
+          <w:sz w:val="24"/>
+          <w:szCs w:val="24"/>
+          <w:lang w:val="en-CA"/>
+        </w:rPr>
+        <w:t>FullStack</w:t>
+      </w:r>
+      <w:proofErr w:type="spellEnd"/>
+      <w:r>
+        <w:rPr>
+          <w:sz w:val="24"/>
+          <w:szCs w:val="24"/>
+          <w:lang w:val="en-CA"/>
+        </w:rPr>
+        <w:t xml:space="preserve"> </w:t>
+      </w:r>
       <w:r>
         <w:rPr>
           <w:sz w:val="24"/>
@@ -1291,6 +1423,47 @@
           <w:lang w:val="en-CA"/>
         </w:rPr>
       </w:pPr>
+      <w:r>
+        <w:rPr>
+          <w:rFonts w:ascii="Times New Roman" w:eastAsia="Times New Roman" w:hAnsi="Times New Roman" w:cs="Times New Roman"/>
+          <w:b/>
+          <w:sz w:val="24"/>
+          <w:szCs w:val="24"/>
+          <w:lang w:val="en-CA"/>
+        </w:rPr>
+        <w:t xml:space="preserve">Offering them an </w:t>
+      </w:r>
+      <w:proofErr w:type="spellStart"/>
+      <w:r>
+        <w:rPr>
+          <w:rFonts w:ascii="Times New Roman" w:eastAsia="Times New Roman" w:hAnsi="Times New Roman" w:cs="Times New Roman"/>
+          <w:b/>
+          <w:sz w:val="24"/>
+          <w:szCs w:val="24"/>
+          <w:lang w:val="en-CA"/>
+        </w:rPr>
+        <w:t>accurancy</w:t>
+      </w:r>
+      <w:proofErr w:type="spellEnd"/>
+      <w:r>
+        <w:rPr>
+          <w:rFonts w:ascii="Times New Roman" w:eastAsia="Times New Roman" w:hAnsi="Times New Roman" w:cs="Times New Roman"/>
+          <w:b/>
+          <w:sz w:val="24"/>
+          <w:szCs w:val="24"/>
+          <w:lang w:val="en-CA"/>
+        </w:rPr>
+        <w:t xml:space="preserve"> of more than 90% to the inputs and outputs of their product</w:t>
+      </w:r>
+      <w:r>
+        <w:rPr>
+          <w:rFonts w:ascii="Times New Roman" w:eastAsia="Times New Roman" w:hAnsi="Times New Roman" w:cs="Times New Roman"/>
+          <w:sz w:val="24"/>
+          <w:szCs w:val="24"/>
+          <w:lang w:val="en-CA"/>
+        </w:rPr>
+        <w:t xml:space="preserve">. </w:t>
+      </w:r>
       <w:r>
         <w:rPr>
           <w:rFonts w:ascii="Times New Roman" w:eastAsia="Times New Roman" w:hAnsi="Times New Roman" w:cs="Times New Roman"/>
@@ -1396,12 +1569,34 @@
           <w:szCs w:val="24"/>
           <w:lang w:val="en-CA"/>
         </w:rPr>
-        <w:t xml:space="preserve"> JavaScript, React Native, Expo, </w:t>
+        <w:t xml:space="preserve"> JavaScript, </w:t>
+      </w:r>
+      <w:r>
+        <w:rPr>
+          <w:rFonts w:ascii="Times New Roman" w:eastAsia="Times New Roman" w:hAnsi="Times New Roman" w:cs="Times New Roman"/>
+          <w:b/>
+          <w:color w:val="auto"/>
+          <w:sz w:val="24"/>
+          <w:szCs w:val="24"/>
+          <w:lang w:val="en-CA"/>
+        </w:rPr>
+        <w:t>React Native</w:t>
+      </w:r>
+      <w:r>
+        <w:rPr>
+          <w:rFonts w:ascii="Times New Roman" w:eastAsia="Times New Roman" w:hAnsi="Times New Roman" w:cs="Times New Roman"/>
+          <w:color w:val="auto"/>
+          <w:sz w:val="24"/>
+          <w:szCs w:val="24"/>
+          <w:lang w:val="en-CA"/>
+        </w:rPr>
+        <w:t xml:space="preserve">, </w:t>
       </w:r>
       <w:proofErr w:type="spellStart"/>
       <w:r>
         <w:rPr>
           <w:rFonts w:ascii="Times New Roman" w:eastAsia="Times New Roman" w:hAnsi="Times New Roman" w:cs="Times New Roman"/>
+          <w:b/>
           <w:color w:val="auto"/>
           <w:sz w:val="24"/>
           <w:szCs w:val="24"/>
@@ -1429,7 +1624,7 @@
           <w:szCs w:val="24"/>
           <w:lang w:val="en-CA"/>
         </w:rPr>
-        <w:t>Axios</w:t>
+        <w:t>ViteJS</w:t>
       </w:r>
       <w:proofErr w:type="spellEnd"/>
       <w:r>
@@ -1440,7 +1635,7 @@
           <w:szCs w:val="24"/>
           <w:lang w:val="en-CA"/>
         </w:rPr>
-        <w:t xml:space="preserve">, Babel, </w:t>
+        <w:t xml:space="preserve">, </w:t>
       </w:r>
       <w:proofErr w:type="spellStart"/>
       <w:r>
@@ -1451,7 +1646,7 @@
           <w:szCs w:val="24"/>
           <w:lang w:val="en-CA"/>
         </w:rPr>
-        <w:t>ViteJS</w:t>
+        <w:t>ReactJS</w:t>
       </w:r>
       <w:proofErr w:type="spellEnd"/>
       <w:r>
@@ -1462,40 +1657,86 @@
           <w:szCs w:val="24"/>
           <w:lang w:val="en-CA"/>
         </w:rPr>
+        <w:t xml:space="preserve">, PHP, </w:t>
+      </w:r>
+      <w:proofErr w:type="spellStart"/>
+      <w:r>
+        <w:rPr>
+          <w:rFonts w:ascii="Times New Roman" w:eastAsia="Times New Roman" w:hAnsi="Times New Roman" w:cs="Times New Roman"/>
+          <w:b/>
+          <w:color w:val="auto"/>
+          <w:sz w:val="24"/>
+          <w:szCs w:val="24"/>
+          <w:lang w:val="en-CA"/>
+        </w:rPr>
+        <w:t>Symfony</w:t>
+      </w:r>
+      <w:proofErr w:type="spellEnd"/>
+      <w:r>
+        <w:rPr>
+          <w:rFonts w:ascii="Times New Roman" w:eastAsia="Times New Roman" w:hAnsi="Times New Roman" w:cs="Times New Roman"/>
+          <w:color w:val="auto"/>
+          <w:sz w:val="24"/>
+          <w:szCs w:val="24"/>
+          <w:lang w:val="en-CA"/>
+        </w:rPr>
         <w:t xml:space="preserve">, </w:t>
       </w:r>
       <w:proofErr w:type="spellStart"/>
       <w:r>
         <w:rPr>
           <w:rFonts w:ascii="Times New Roman" w:eastAsia="Times New Roman" w:hAnsi="Times New Roman" w:cs="Times New Roman"/>
-          <w:color w:val="auto"/>
-          <w:sz w:val="24"/>
-          <w:szCs w:val="24"/>
-          <w:lang w:val="en-CA"/>
-        </w:rPr>
-        <w:t>ReactJS</w:t>
+          <w:b/>
+          <w:color w:val="auto"/>
+          <w:sz w:val="24"/>
+          <w:szCs w:val="24"/>
+          <w:lang w:val="en-CA"/>
+        </w:rPr>
+        <w:t>TypeScript</w:t>
       </w:r>
       <w:proofErr w:type="spellEnd"/>
       <w:r>
         <w:rPr>
           <w:rFonts w:ascii="Times New Roman" w:eastAsia="Times New Roman" w:hAnsi="Times New Roman" w:cs="Times New Roman"/>
-          <w:color w:val="auto"/>
-          <w:sz w:val="24"/>
-          <w:szCs w:val="24"/>
-          <w:lang w:val="en-CA"/>
-        </w:rPr>
-        <w:t xml:space="preserve">, PHP, </w:t>
+          <w:b/>
+          <w:color w:val="auto"/>
+          <w:sz w:val="24"/>
+          <w:szCs w:val="24"/>
+          <w:lang w:val="en-CA"/>
+        </w:rPr>
+        <w:t xml:space="preserve">, </w:t>
+      </w:r>
+      <w:r>
+        <w:rPr>
+          <w:rFonts w:ascii="Times New Roman" w:eastAsia="Times New Roman" w:hAnsi="Times New Roman" w:cs="Times New Roman"/>
+          <w:color w:val="auto"/>
+          <w:sz w:val="24"/>
+          <w:szCs w:val="24"/>
+          <w:lang w:val="en-CA"/>
+        </w:rPr>
+        <w:t>Python</w:t>
+      </w:r>
+      <w:r>
+        <w:rPr>
+          <w:rFonts w:ascii="Times New Roman" w:eastAsia="Times New Roman" w:hAnsi="Times New Roman" w:cs="Times New Roman"/>
+          <w:color w:val="auto"/>
+          <w:sz w:val="24"/>
+          <w:szCs w:val="24"/>
+          <w:lang w:val="en-CA"/>
+        </w:rPr>
+        <w:t xml:space="preserve">, </w:t>
       </w:r>
       <w:proofErr w:type="spellStart"/>
       <w:r>
         <w:rPr>
           <w:rFonts w:ascii="Times New Roman" w:eastAsia="Times New Roman" w:hAnsi="Times New Roman" w:cs="Times New Roman"/>
-          <w:color w:val="auto"/>
-          <w:sz w:val="24"/>
-          <w:szCs w:val="24"/>
-          <w:lang w:val="en-CA"/>
-        </w:rPr>
-        <w:t>Symfony</w:t>
+          <w:b/>
+          <w:color w:val="auto"/>
+          <w:sz w:val="24"/>
+          <w:szCs w:val="24"/>
+          <w:lang w:val="en-CA"/>
+        </w:rPr>
+        <w:t>NextJs</w:t>
       </w:r>
       <w:proofErr w:type="spellEnd"/>
     </w:p>
@@ -1533,23 +1774,12 @@
         <w:rPr>
           <w:rFonts w:ascii="Times New Roman" w:eastAsia="Times New Roman" w:hAnsi="Times New Roman" w:cs="Times New Roman"/>
           <w:b/>
-          <w:bCs/>
-          <w:color w:val="auto"/>
-          <w:sz w:val="24"/>
-          <w:szCs w:val="24"/>
-          <w:lang w:val="en-CA"/>
-        </w:rPr>
-        <w:t>Back-End &amp; Database:</w:t>
-      </w:r>
-      <w:r>
-        <w:rPr>
-          <w:rFonts w:ascii="Times New Roman" w:eastAsia="Times New Roman" w:hAnsi="Times New Roman" w:cs="Times New Roman"/>
-          <w:color w:val="auto"/>
-          <w:sz w:val="24"/>
-          <w:szCs w:val="24"/>
-          <w:lang w:val="en-CA"/>
-        </w:rPr>
-        <w:t xml:space="preserve"> </w:t>
+          <w:color w:val="auto"/>
+          <w:sz w:val="24"/>
+          <w:szCs w:val="24"/>
+          <w:lang w:val="en-CA"/>
+        </w:rPr>
+        <w:t xml:space="preserve">Other tools: </w:t>
       </w:r>
       <w:proofErr w:type="spellStart"/>
       <w:r>
@@ -1560,7 +1790,7 @@
           <w:szCs w:val="24"/>
           <w:lang w:val="en-CA"/>
         </w:rPr>
-        <w:t>NestJS</w:t>
+        <w:t>Axios</w:t>
       </w:r>
       <w:proofErr w:type="spellEnd"/>
       <w:r>
@@ -1571,18 +1801,19 @@
           <w:szCs w:val="24"/>
           <w:lang w:val="en-CA"/>
         </w:rPr>
-        <w:t xml:space="preserve"> (with </w:t>
+        <w:t xml:space="preserve">, </w:t>
       </w:r>
       <w:proofErr w:type="spellStart"/>
       <w:r>
         <w:rPr>
           <w:rFonts w:ascii="Times New Roman" w:eastAsia="Times New Roman" w:hAnsi="Times New Roman" w:cs="Times New Roman"/>
-          <w:color w:val="auto"/>
-          <w:sz w:val="24"/>
-          <w:szCs w:val="24"/>
-          <w:lang w:val="en-CA"/>
-        </w:rPr>
-        <w:t>TypeORM</w:t>
+          <w:b/>
+          <w:color w:val="auto"/>
+          <w:sz w:val="24"/>
+          <w:szCs w:val="24"/>
+          <w:lang w:val="en-CA"/>
+        </w:rPr>
+        <w:t>Tailwindcss</w:t>
       </w:r>
       <w:proofErr w:type="spellEnd"/>
       <w:r>
@@ -1593,7 +1824,27 @@
           <w:szCs w:val="24"/>
           <w:lang w:val="en-CA"/>
         </w:rPr>
-        <w:t xml:space="preserve"> and MongoDB integration), PostgreSQL, MongoDB, </w:t>
+        <w:t xml:space="preserve">, </w:t>
+      </w:r>
+      <w:r>
+        <w:rPr>
+          <w:rFonts w:ascii="Times New Roman" w:eastAsia="Times New Roman" w:hAnsi="Times New Roman" w:cs="Times New Roman"/>
+          <w:color w:val="auto"/>
+          <w:sz w:val="24"/>
+          <w:szCs w:val="24"/>
+          <w:lang w:val="en-CA"/>
+        </w:rPr>
+        <w:t>Babel</w:t>
+      </w:r>
+      <w:r>
+        <w:rPr>
+          <w:rFonts w:ascii="Times New Roman" w:eastAsia="Times New Roman" w:hAnsi="Times New Roman" w:cs="Times New Roman"/>
+          <w:color w:val="auto"/>
+          <w:sz w:val="24"/>
+          <w:szCs w:val="24"/>
+          <w:lang w:val="en-CA"/>
+        </w:rPr>
+        <w:t xml:space="preserve">, </w:t>
       </w:r>
       <w:proofErr w:type="spellStart"/>
       <w:r>
@@ -1604,7 +1855,7 @@
           <w:szCs w:val="24"/>
           <w:lang w:val="en-CA"/>
         </w:rPr>
-        <w:t>Nodejs</w:t>
+        <w:t>WebPack</w:t>
       </w:r>
       <w:proofErr w:type="spellEnd"/>
       <w:r>
@@ -1617,30 +1868,16 @@
         </w:rPr>
         <w:t xml:space="preserve">, </w:t>
       </w:r>
-      <w:proofErr w:type="spellStart"/>
-      <w:r>
-        <w:rPr>
-          <w:rFonts w:ascii="Times New Roman" w:eastAsia="Times New Roman" w:hAnsi="Times New Roman" w:cs="Times New Roman"/>
-          <w:color w:val="auto"/>
-          <w:sz w:val="24"/>
-          <w:szCs w:val="24"/>
-          <w:lang w:val="en-CA"/>
-        </w:rPr>
-        <w:t>ExpressJS</w:t>
-      </w:r>
-      <w:proofErr w:type="spellEnd"/>
-    </w:p>
-    <w:p>
-      <w:pPr>
-        <w:pStyle w:val="Paragraphedeliste"/>
-        <w:rPr>
-          <w:rFonts w:ascii="Times New Roman" w:eastAsia="Times New Roman" w:hAnsi="Times New Roman" w:cs="Times New Roman"/>
-          <w:color w:val="auto"/>
-          <w:sz w:val="24"/>
-          <w:szCs w:val="24"/>
-          <w:lang w:val="en-CA"/>
-        </w:rPr>
-      </w:pPr>
+      <w:r>
+        <w:rPr>
+          <w:rFonts w:ascii="Times New Roman" w:eastAsia="Times New Roman" w:hAnsi="Times New Roman" w:cs="Times New Roman"/>
+          <w:color w:val="auto"/>
+          <w:sz w:val="24"/>
+          <w:szCs w:val="24"/>
+          <w:lang w:val="en-CA"/>
+        </w:rPr>
+        <w:t>Expo</w:t>
+      </w:r>
     </w:p>
     <w:p>
       <w:pPr>
@@ -1682,28 +1919,29 @@
           <w:szCs w:val="24"/>
           <w:lang w:val="en-CA"/>
         </w:rPr>
-        <w:t>Authentication &amp; Security:</w:t>
-      </w:r>
-      <w:r>
-        <w:rPr>
-          <w:rFonts w:ascii="Times New Roman" w:eastAsia="Times New Roman" w:hAnsi="Times New Roman" w:cs="Times New Roman"/>
-          <w:color w:val="auto"/>
-          <w:sz w:val="24"/>
-          <w:szCs w:val="24"/>
-          <w:lang w:val="en-CA"/>
-        </w:rPr>
-        <w:t xml:space="preserve"> JWT </w:t>
+        <w:t>Back-End &amp; Database:</w:t>
+      </w:r>
+      <w:r>
+        <w:rPr>
+          <w:rFonts w:ascii="Times New Roman" w:eastAsia="Times New Roman" w:hAnsi="Times New Roman" w:cs="Times New Roman"/>
+          <w:color w:val="auto"/>
+          <w:sz w:val="24"/>
+          <w:szCs w:val="24"/>
+          <w:lang w:val="en-CA"/>
+        </w:rPr>
+        <w:t xml:space="preserve"> </w:t>
       </w:r>
       <w:proofErr w:type="spellStart"/>
       <w:r>
         <w:rPr>
           <w:rFonts w:ascii="Times New Roman" w:eastAsia="Times New Roman" w:hAnsi="Times New Roman" w:cs="Times New Roman"/>
-          <w:color w:val="auto"/>
-          <w:sz w:val="24"/>
-          <w:szCs w:val="24"/>
-          <w:lang w:val="en-CA"/>
-        </w:rPr>
-        <w:t>AuthGuard</w:t>
+          <w:b/>
+          <w:color w:val="auto"/>
+          <w:sz w:val="24"/>
+          <w:szCs w:val="24"/>
+          <w:lang w:val="en-CA"/>
+        </w:rPr>
+        <w:t>NestJS</w:t>
       </w:r>
       <w:proofErr w:type="spellEnd"/>
       <w:r>
@@ -1714,8 +1952,139 @@
           <w:szCs w:val="24"/>
           <w:lang w:val="en-CA"/>
         </w:rPr>
-        <w:t>, Passport with JWT Strategy for secure API protection</w:t>
-      </w:r>
+        <w:t xml:space="preserve"> (with </w:t>
+      </w:r>
+      <w:proofErr w:type="spellStart"/>
+      <w:r>
+        <w:rPr>
+          <w:rFonts w:ascii="Times New Roman" w:eastAsia="Times New Roman" w:hAnsi="Times New Roman" w:cs="Times New Roman"/>
+          <w:color w:val="auto"/>
+          <w:sz w:val="24"/>
+          <w:szCs w:val="24"/>
+          <w:lang w:val="en-CA"/>
+        </w:rPr>
+        <w:t>TypeORM</w:t>
+      </w:r>
+      <w:proofErr w:type="spellEnd"/>
+      <w:r>
+        <w:rPr>
+          <w:rFonts w:ascii="Times New Roman" w:eastAsia="Times New Roman" w:hAnsi="Times New Roman" w:cs="Times New Roman"/>
+          <w:color w:val="auto"/>
+          <w:sz w:val="24"/>
+          <w:szCs w:val="24"/>
+          <w:lang w:val="en-CA"/>
+        </w:rPr>
+        <w:t xml:space="preserve"> and MongoDB integration), </w:t>
+      </w:r>
+      <w:r>
+        <w:rPr>
+          <w:rFonts w:ascii="Times New Roman" w:eastAsia="Times New Roman" w:hAnsi="Times New Roman" w:cs="Times New Roman"/>
+          <w:b/>
+          <w:color w:val="auto"/>
+          <w:sz w:val="24"/>
+          <w:szCs w:val="24"/>
+          <w:lang w:val="en-CA"/>
+        </w:rPr>
+        <w:t>PostgreSQL</w:t>
+      </w:r>
+      <w:r>
+        <w:rPr>
+          <w:rFonts w:ascii="Times New Roman" w:eastAsia="Times New Roman" w:hAnsi="Times New Roman" w:cs="Times New Roman"/>
+          <w:color w:val="auto"/>
+          <w:sz w:val="24"/>
+          <w:szCs w:val="24"/>
+          <w:lang w:val="en-CA"/>
+        </w:rPr>
+        <w:t xml:space="preserve">, MongoDB, </w:t>
+      </w:r>
+      <w:proofErr w:type="spellStart"/>
+      <w:r>
+        <w:rPr>
+          <w:rFonts w:ascii="Times New Roman" w:eastAsia="Times New Roman" w:hAnsi="Times New Roman" w:cs="Times New Roman"/>
+          <w:color w:val="auto"/>
+          <w:sz w:val="24"/>
+          <w:szCs w:val="24"/>
+          <w:lang w:val="en-CA"/>
+        </w:rPr>
+        <w:t>Nodejs</w:t>
+      </w:r>
+      <w:proofErr w:type="spellEnd"/>
+      <w:r>
+        <w:rPr>
+          <w:rFonts w:ascii="Times New Roman" w:eastAsia="Times New Roman" w:hAnsi="Times New Roman" w:cs="Times New Roman"/>
+          <w:color w:val="auto"/>
+          <w:sz w:val="24"/>
+          <w:szCs w:val="24"/>
+          <w:lang w:val="en-CA"/>
+        </w:rPr>
+        <w:t xml:space="preserve">, </w:t>
+      </w:r>
+      <w:proofErr w:type="spellStart"/>
+      <w:r>
+        <w:rPr>
+          <w:rFonts w:ascii="Times New Roman" w:eastAsia="Times New Roman" w:hAnsi="Times New Roman" w:cs="Times New Roman"/>
+          <w:color w:val="auto"/>
+          <w:sz w:val="24"/>
+          <w:szCs w:val="24"/>
+          <w:lang w:val="en-CA"/>
+        </w:rPr>
+        <w:t>ExpressJS</w:t>
+      </w:r>
+      <w:proofErr w:type="spellEnd"/>
+      <w:r>
+        <w:rPr>
+          <w:rFonts w:ascii="Times New Roman" w:eastAsia="Times New Roman" w:hAnsi="Times New Roman" w:cs="Times New Roman"/>
+          <w:color w:val="auto"/>
+          <w:sz w:val="24"/>
+          <w:szCs w:val="24"/>
+          <w:lang w:val="en-CA"/>
+        </w:rPr>
+        <w:t>, .</w:t>
+      </w:r>
+      <w:r>
+        <w:rPr>
+          <w:rFonts w:ascii="Times New Roman" w:eastAsia="Times New Roman" w:hAnsi="Times New Roman" w:cs="Times New Roman"/>
+          <w:b/>
+          <w:color w:val="auto"/>
+          <w:sz w:val="24"/>
+          <w:szCs w:val="24"/>
+          <w:lang w:val="en-CA"/>
+        </w:rPr>
+        <w:t>Net</w:t>
+      </w:r>
+      <w:r>
+        <w:rPr>
+          <w:rFonts w:ascii="Times New Roman" w:eastAsia="Times New Roman" w:hAnsi="Times New Roman" w:cs="Times New Roman"/>
+          <w:color w:val="auto"/>
+          <w:sz w:val="24"/>
+          <w:szCs w:val="24"/>
+          <w:lang w:val="en-CA"/>
+        </w:rPr>
+        <w:t xml:space="preserve">, </w:t>
+      </w:r>
+      <w:r>
+        <w:rPr>
+          <w:rFonts w:ascii="Times New Roman" w:eastAsia="Times New Roman" w:hAnsi="Times New Roman" w:cs="Times New Roman"/>
+          <w:b/>
+          <w:color w:val="auto"/>
+          <w:sz w:val="24"/>
+          <w:szCs w:val="24"/>
+          <w:lang w:val="en-CA"/>
+        </w:rPr>
+        <w:t>Django</w:t>
+      </w:r>
+    </w:p>
+    <w:p>
+      <w:pPr>
+        <w:pStyle w:val="Paragraphedeliste"/>
+        <w:rPr>
+          <w:rFonts w:ascii="Times New Roman" w:eastAsia="Times New Roman" w:hAnsi="Times New Roman" w:cs="Times New Roman"/>
+          <w:color w:val="auto"/>
+          <w:sz w:val="24"/>
+          <w:szCs w:val="24"/>
+          <w:lang w:val="en-CA"/>
+        </w:rPr>
+      </w:pPr>
     </w:p>
     <w:p>
       <w:pPr>
@@ -1757,17 +2126,39 @@
           <w:szCs w:val="24"/>
           <w:lang w:val="en-CA"/>
         </w:rPr>
-        <w:t>Project Structuring:</w:t>
-      </w:r>
-      <w:r>
-        <w:rPr>
-          <w:rFonts w:ascii="Times New Roman" w:eastAsia="Times New Roman" w:hAnsi="Times New Roman" w:cs="Times New Roman"/>
-          <w:color w:val="auto"/>
-          <w:sz w:val="24"/>
-          <w:szCs w:val="24"/>
-          <w:lang w:val="en-CA"/>
-        </w:rPr>
-        <w:t xml:space="preserve"> Tab navigators for organized interfaces; customized controllers in </w:t>
+        <w:lastRenderedPageBreak/>
+        <w:t>Authentication &amp; Security:</w:t>
+      </w:r>
+      <w:r>
+        <w:rPr>
+          <w:rFonts w:ascii="Times New Roman" w:eastAsia="Times New Roman" w:hAnsi="Times New Roman" w:cs="Times New Roman"/>
+          <w:color w:val="auto"/>
+          <w:sz w:val="24"/>
+          <w:szCs w:val="24"/>
+          <w:lang w:val="en-CA"/>
+        </w:rPr>
+        <w:t xml:space="preserve"> </w:t>
+      </w:r>
+      <w:r>
+        <w:rPr>
+          <w:rFonts w:ascii="Times New Roman" w:eastAsia="Times New Roman" w:hAnsi="Times New Roman" w:cs="Times New Roman"/>
+          <w:b/>
+          <w:color w:val="auto"/>
+          <w:sz w:val="24"/>
+          <w:szCs w:val="24"/>
+          <w:lang w:val="en-CA"/>
+        </w:rPr>
+        <w:t>JWT</w:t>
+      </w:r>
+      <w:r>
+        <w:rPr>
+          <w:rFonts w:ascii="Times New Roman" w:eastAsia="Times New Roman" w:hAnsi="Times New Roman" w:cs="Times New Roman"/>
+          <w:color w:val="auto"/>
+          <w:sz w:val="24"/>
+          <w:szCs w:val="24"/>
+          <w:lang w:val="en-CA"/>
+        </w:rPr>
+        <w:t xml:space="preserve"> </w:t>
       </w:r>
       <w:proofErr w:type="spellStart"/>
       <w:r>
@@ -1778,7 +2169,7 @@
           <w:szCs w:val="24"/>
           <w:lang w:val="en-CA"/>
         </w:rPr>
-        <w:t>NestJS</w:t>
+        <w:t>AuthGuard</w:t>
       </w:r>
       <w:proofErr w:type="spellEnd"/>
       <w:r>
@@ -1789,30 +2180,32 @@
           <w:szCs w:val="24"/>
           <w:lang w:val="en-CA"/>
         </w:rPr>
-        <w:t xml:space="preserve"> for </w:t>
-      </w:r>
-      <w:proofErr w:type="spellStart"/>
-      <w:r>
-        <w:rPr>
-          <w:rFonts w:ascii="Times New Roman" w:eastAsia="Times New Roman" w:hAnsi="Times New Roman" w:cs="Times New Roman"/>
-          <w:color w:val="auto"/>
-          <w:sz w:val="24"/>
-          <w:szCs w:val="24"/>
-          <w:lang w:val="en-CA"/>
-        </w:rPr>
-        <w:t>GraphQL</w:t>
-      </w:r>
-      <w:proofErr w:type="spellEnd"/>
-      <w:r>
-        <w:rPr>
-          <w:rFonts w:ascii="Times New Roman" w:eastAsia="Times New Roman" w:hAnsi="Times New Roman" w:cs="Times New Roman"/>
-          <w:color w:val="auto"/>
-          <w:sz w:val="24"/>
-          <w:szCs w:val="24"/>
-          <w:lang w:val="en-CA"/>
-        </w:rPr>
-        <w:t xml:space="preserve"> schema management</w:t>
-      </w:r>
+        <w:t>, Passport with JWT Strategy for secure API protection</w:t>
+      </w:r>
+      <w:r>
+        <w:rPr>
+          <w:rFonts w:ascii="Times New Roman" w:eastAsia="Times New Roman" w:hAnsi="Times New Roman" w:cs="Times New Roman"/>
+          <w:color w:val="auto"/>
+          <w:sz w:val="24"/>
+          <w:szCs w:val="24"/>
+          <w:lang w:val="en-CA"/>
+        </w:rPr>
+        <w:t xml:space="preserve">, </w:t>
+      </w:r>
+    </w:p>
+    <w:p>
+      <w:pPr>
+        <w:pStyle w:val="Paragraphedeliste"/>
+        <w:spacing w:after="0" w:line="360" w:lineRule="auto"/>
+        <w:ind w:left="927"/>
+        <w:rPr>
+          <w:rFonts w:ascii="Times New Roman" w:eastAsia="Times New Roman" w:hAnsi="Times New Roman" w:cs="Times New Roman"/>
+          <w:color w:val="auto"/>
+          <w:sz w:val="24"/>
+          <w:szCs w:val="24"/>
+          <w:lang w:val="en-CA"/>
+        </w:rPr>
+      </w:pPr>
     </w:p>
     <w:p>
       <w:pPr>
@@ -1840,7 +2233,115 @@
           <w:szCs w:val="24"/>
           <w:lang w:val="en-CA"/>
         </w:rPr>
-        <w:lastRenderedPageBreak/>
+        <w:t>Project Structuring:</w:t>
+      </w:r>
+      <w:r>
+        <w:rPr>
+          <w:rFonts w:ascii="Times New Roman" w:eastAsia="Times New Roman" w:hAnsi="Times New Roman" w:cs="Times New Roman"/>
+          <w:color w:val="auto"/>
+          <w:sz w:val="24"/>
+          <w:szCs w:val="24"/>
+          <w:lang w:val="en-CA"/>
+        </w:rPr>
+        <w:t xml:space="preserve"> Tab navigators for organized interfaces; customized controllers in </w:t>
+      </w:r>
+      <w:proofErr w:type="spellStart"/>
+      <w:r>
+        <w:rPr>
+          <w:rFonts w:ascii="Times New Roman" w:eastAsia="Times New Roman" w:hAnsi="Times New Roman" w:cs="Times New Roman"/>
+          <w:color w:val="auto"/>
+          <w:sz w:val="24"/>
+          <w:szCs w:val="24"/>
+          <w:lang w:val="en-CA"/>
+        </w:rPr>
+        <w:t>NestJS</w:t>
+      </w:r>
+      <w:proofErr w:type="spellEnd"/>
+      <w:r>
+        <w:rPr>
+          <w:rFonts w:ascii="Times New Roman" w:eastAsia="Times New Roman" w:hAnsi="Times New Roman" w:cs="Times New Roman"/>
+          <w:color w:val="auto"/>
+          <w:sz w:val="24"/>
+          <w:szCs w:val="24"/>
+          <w:lang w:val="en-CA"/>
+        </w:rPr>
+        <w:t xml:space="preserve"> for </w:t>
+      </w:r>
+      <w:proofErr w:type="spellStart"/>
+      <w:r>
+        <w:rPr>
+          <w:rFonts w:ascii="Times New Roman" w:eastAsia="Times New Roman" w:hAnsi="Times New Roman" w:cs="Times New Roman"/>
+          <w:color w:val="auto"/>
+          <w:sz w:val="24"/>
+          <w:szCs w:val="24"/>
+          <w:lang w:val="en-CA"/>
+        </w:rPr>
+        <w:t>GraphQL</w:t>
+      </w:r>
+      <w:proofErr w:type="spellEnd"/>
+      <w:r>
+        <w:rPr>
+          <w:rFonts w:ascii="Times New Roman" w:eastAsia="Times New Roman" w:hAnsi="Times New Roman" w:cs="Times New Roman"/>
+          <w:color w:val="auto"/>
+          <w:sz w:val="24"/>
+          <w:szCs w:val="24"/>
+          <w:lang w:val="en-CA"/>
+        </w:rPr>
+        <w:t xml:space="preserve"> schema management</w:t>
+      </w:r>
+    </w:p>
+    <w:p>
+      <w:pPr>
+        <w:pStyle w:val="Paragraphedeliste"/>
+        <w:rPr>
+          <w:rFonts w:ascii="Times New Roman" w:eastAsia="Times New Roman" w:hAnsi="Times New Roman" w:cs="Times New Roman"/>
+          <w:color w:val="auto"/>
+          <w:sz w:val="24"/>
+          <w:szCs w:val="24"/>
+          <w:lang w:val="en-CA"/>
+        </w:rPr>
+      </w:pPr>
+    </w:p>
+    <w:p>
+      <w:pPr>
+        <w:pStyle w:val="Paragraphedeliste"/>
+        <w:spacing w:after="0" w:line="360" w:lineRule="auto"/>
+        <w:ind w:left="927"/>
+        <w:rPr>
+          <w:rFonts w:ascii="Times New Roman" w:eastAsia="Times New Roman" w:hAnsi="Times New Roman" w:cs="Times New Roman"/>
+          <w:color w:val="auto"/>
+          <w:sz w:val="24"/>
+          <w:szCs w:val="24"/>
+          <w:lang w:val="en-CA"/>
+        </w:rPr>
+      </w:pPr>
+    </w:p>
+    <w:p>
+      <w:pPr>
+        <w:pStyle w:val="Paragraphedeliste"/>
+        <w:numPr>
+          <w:ilvl w:val="0"/>
+          <w:numId w:val="4"/>
+        </w:numPr>
+        <w:spacing w:after="0" w:line="360" w:lineRule="auto"/>
+        <w:rPr>
+          <w:rFonts w:ascii="Times New Roman" w:eastAsia="Times New Roman" w:hAnsi="Times New Roman" w:cs="Times New Roman"/>
+          <w:color w:val="auto"/>
+          <w:sz w:val="24"/>
+          <w:szCs w:val="24"/>
+          <w:lang w:val="en-CA"/>
+        </w:rPr>
+      </w:pPr>
+      <w:r>
+        <w:rPr>
+          <w:rFonts w:ascii="Times New Roman" w:eastAsia="Times New Roman" w:hAnsi="Times New Roman" w:cs="Times New Roman"/>
+          <w:b/>
+          <w:bCs/>
+          <w:color w:val="auto"/>
+          <w:sz w:val="24"/>
+          <w:szCs w:val="24"/>
+          <w:lang w:val="en-CA"/>
+        </w:rPr>
         <w:t>Version Control</w:t>
       </w:r>
       <w:r>
@@ -1907,6 +2408,29 @@
         <w:t>Github</w:t>
       </w:r>
       <w:proofErr w:type="spellEnd"/>
+      <w:r>
+        <w:rPr>
+          <w:rFonts w:ascii="Times New Roman" w:eastAsia="Times New Roman" w:hAnsi="Times New Roman" w:cs="Times New Roman"/>
+          <w:color w:val="auto"/>
+          <w:sz w:val="24"/>
+          <w:szCs w:val="24"/>
+          <w:lang w:val="en-CA"/>
+        </w:rPr>
+        <w:t xml:space="preserve">, </w:t>
+      </w:r>
+      <w:bookmarkStart w:id="0" w:name="_GoBack"/>
+      <w:r>
+        <w:rPr>
+          <w:rFonts w:ascii="Times New Roman" w:eastAsia="Times New Roman" w:hAnsi="Times New Roman" w:cs="Times New Roman"/>
+          <w:b/>
+          <w:color w:val="auto"/>
+          <w:sz w:val="24"/>
+          <w:szCs w:val="24"/>
+          <w:lang w:val="en-CA"/>
+        </w:rPr>
+        <w:t>Git</w:t>
+      </w:r>
+      <w:bookmarkEnd w:id="0"/>
     </w:p>
     <w:p>
       <w:pPr>
@@ -1990,6 +2514,28 @@
     </w:p>
     <w:p>
       <w:pPr>
+        <w:pStyle w:val="Paragraphedeliste"/>
+        <w:rPr>
+          <w:sz w:val="24"/>
+          <w:szCs w:val="24"/>
+          <w:lang w:val="en-CA"/>
+        </w:rPr>
+      </w:pPr>
+    </w:p>
+    <w:p>
+      <w:pPr>
+        <w:pStyle w:val="Paragraphedeliste"/>
+        <w:spacing w:after="71" w:line="360" w:lineRule="auto"/>
+        <w:ind w:left="927"/>
+        <w:rPr>
+          <w:sz w:val="24"/>
+          <w:szCs w:val="24"/>
+          <w:lang w:val="en-CA"/>
+        </w:rPr>
+      </w:pPr>
+    </w:p>
+    <w:p>
+      <w:pPr>
         <w:pStyle w:val="Titre1"/>
         <w:ind w:left="693" w:hanging="708"/>
       </w:pPr>
@@ -2254,16 +2800,130 @@
         </w:rPr>
         <w:t>future?</w:t>
       </w:r>
-      <w:bookmarkStart w:id="0" w:name="_GoBack"/>
-      <w:bookmarkEnd w:id="0"/>
     </w:p>
     <w:sectPr>
+      <w:headerReference w:type="even" r:id="rId14"/>
+      <w:headerReference w:type="default" r:id="rId15"/>
+      <w:footerReference w:type="even" r:id="rId16"/>
+      <w:footerReference w:type="default" r:id="rId17"/>
+      <w:headerReference w:type="first" r:id="rId18"/>
+      <w:footerReference w:type="first" r:id="rId19"/>
       <w:pgSz w:w="11909" w:h="16836"/>
       <w:pgMar w:top="1450" w:right="1413" w:bottom="1616" w:left="1416" w:header="720" w:footer="720" w:gutter="0"/>
       <w:cols w:space="720"/>
     </w:sectPr>
   </w:body>
 </w:document>
+</file>
+
+<file path=word/endnotes.xml><?xml version="1.0" encoding="utf-8"?>
+<w:endnotes xmlns:wpc="http://schemas.microsoft.com/office/word/2010/wordprocessingCanvas" xmlns:cx="http://schemas.microsoft.com/office/drawing/2014/chartex" xmlns:cx1="http://schemas.microsoft.com/office/drawing/2015/9/8/chartex" xmlns:mc="http://schemas.openxmlformats.org/markup-compatibility/2006" xmlns:o="urn:schemas-microsoft-com:office:office" xmlns:r="http://schemas.openxmlformats.org/officeDocument/2006/relationships" xmlns:m="http://schemas.openxmlformats.org/officeDocument/2006/math" xmlns:v="urn:schemas-microsoft-com:vml" xmlns:wp14="http://schemas.microsoft.com/office/word/2010/wordprocessingDrawing" xmlns:wp="http://schemas.openxmlformats.org/drawingml/2006/wordprocessingDrawing" xmlns:w10="urn:schemas-microsoft-com:office:word" xmlns:w="http://schemas.openxmlformats.org/wordprocessingml/2006/main" xmlns:w14="http://schemas.microsoft.com/office/word/2010/wordml" xmlns:w15="http://schemas.microsoft.com/office/word/2012/wordml" xmlns:w16se="http://schemas.microsoft.com/office/word/2015/wordml/symex" xmlns:wpg="http://schemas.microsoft.com/office/word/2010/wordprocessingGroup" xmlns:wpi="http://schemas.microsoft.com/office/word/2010/wordprocessingInk" xmlns:wne="http://schemas.microsoft.com/office/word/2006/wordml" xmlns:wps="http://schemas.microsoft.com/office/word/2010/wordprocessingShape" mc:Ignorable="w14 w15 w16se wp14">
+  <w:endnote w:type="separator" w:id="-1">
+    <w:p>
+      <w:pPr>
+        <w:spacing w:after="0" w:line="240" w:lineRule="auto"/>
+      </w:pPr>
+      <w:r>
+        <w:separator/>
+      </w:r>
+    </w:p>
+  </w:endnote>
+  <w:endnote w:type="continuationSeparator" w:id="0">
+    <w:p>
+      <w:pPr>
+        <w:spacing w:after="0" w:line="240" w:lineRule="auto"/>
+      </w:pPr>
+      <w:r>
+        <w:continuationSeparator/>
+      </w:r>
+    </w:p>
+  </w:endnote>
+</w:endnotes>
+</file>
+
+<file path=word/footer1.xml><?xml version="1.0" encoding="utf-8"?>
+<w:ftr xmlns:wpc="http://schemas.microsoft.com/office/word/2010/wordprocessingCanvas" xmlns:cx="http://schemas.microsoft.com/office/drawing/2014/chartex" xmlns:cx1="http://schemas.microsoft.com/office/drawing/2015/9/8/chartex" xmlns:mc="http://schemas.openxmlformats.org/markup-compatibility/2006" xmlns:o="urn:schemas-microsoft-com:office:office" xmlns:r="http://schemas.openxmlformats.org/officeDocument/2006/relationships" xmlns:m="http://schemas.openxmlformats.org/officeDocument/2006/math" xmlns:v="urn:schemas-microsoft-com:vml" xmlns:wp14="http://schemas.microsoft.com/office/word/2010/wordprocessingDrawing" xmlns:wp="http://schemas.openxmlformats.org/drawingml/2006/wordprocessingDrawing" xmlns:w10="urn:schemas-microsoft-com:office:word" xmlns:w="http://schemas.openxmlformats.org/wordprocessingml/2006/main" xmlns:w14="http://schemas.microsoft.com/office/word/2010/wordml" xmlns:w15="http://schemas.microsoft.com/office/word/2012/wordml" xmlns:w16se="http://schemas.microsoft.com/office/word/2015/wordml/symex" xmlns:wpg="http://schemas.microsoft.com/office/word/2010/wordprocessingGroup" xmlns:wpi="http://schemas.microsoft.com/office/word/2010/wordprocessingInk" xmlns:wne="http://schemas.microsoft.com/office/word/2006/wordml" xmlns:wps="http://schemas.microsoft.com/office/word/2010/wordprocessingShape" mc:Ignorable="w14 w15 w16se wp14">
+  <w:p>
+    <w:pPr>
+      <w:pStyle w:val="Pieddepage"/>
+    </w:pPr>
+  </w:p>
+</w:ftr>
+</file>
+
+<file path=word/footer2.xml><?xml version="1.0" encoding="utf-8"?>
+<w:ftr xmlns:wpc="http://schemas.microsoft.com/office/word/2010/wordprocessingCanvas" xmlns:cx="http://schemas.microsoft.com/office/drawing/2014/chartex" xmlns:cx1="http://schemas.microsoft.com/office/drawing/2015/9/8/chartex" xmlns:mc="http://schemas.openxmlformats.org/markup-compatibility/2006" xmlns:o="urn:schemas-microsoft-com:office:office" xmlns:r="http://schemas.openxmlformats.org/officeDocument/2006/relationships" xmlns:m="http://schemas.openxmlformats.org/officeDocument/2006/math" xmlns:v="urn:schemas-microsoft-com:vml" xmlns:wp14="http://schemas.microsoft.com/office/word/2010/wordprocessingDrawing" xmlns:wp="http://schemas.openxmlformats.org/drawingml/2006/wordprocessingDrawing" xmlns:w10="urn:schemas-microsoft-com:office:word" xmlns:w="http://schemas.openxmlformats.org/wordprocessingml/2006/main" xmlns:w14="http://schemas.microsoft.com/office/word/2010/wordml" xmlns:w15="http://schemas.microsoft.com/office/word/2012/wordml" xmlns:w16se="http://schemas.microsoft.com/office/word/2015/wordml/symex" xmlns:wpg="http://schemas.microsoft.com/office/word/2010/wordprocessingGroup" xmlns:wpi="http://schemas.microsoft.com/office/word/2010/wordprocessingInk" xmlns:wne="http://schemas.microsoft.com/office/word/2006/wordml" xmlns:wps="http://schemas.microsoft.com/office/word/2010/wordprocessingShape" mc:Ignorable="w14 w15 w16se wp14">
+  <w:p>
+    <w:pPr>
+      <w:pStyle w:val="Pieddepage"/>
+    </w:pPr>
+  </w:p>
+</w:ftr>
+</file>
+
+<file path=word/footer3.xml><?xml version="1.0" encoding="utf-8"?>
+<w:ftr xmlns:wpc="http://schemas.microsoft.com/office/word/2010/wordprocessingCanvas" xmlns:cx="http://schemas.microsoft.com/office/drawing/2014/chartex" xmlns:cx1="http://schemas.microsoft.com/office/drawing/2015/9/8/chartex" xmlns:mc="http://schemas.openxmlformats.org/markup-compatibility/2006" xmlns:o="urn:schemas-microsoft-com:office:office" xmlns:r="http://schemas.openxmlformats.org/officeDocument/2006/relationships" xmlns:m="http://schemas.openxmlformats.org/officeDocument/2006/math" xmlns:v="urn:schemas-microsoft-com:vml" xmlns:wp14="http://schemas.microsoft.com/office/word/2010/wordprocessingDrawing" xmlns:wp="http://schemas.openxmlformats.org/drawingml/2006/wordprocessingDrawing" xmlns:w10="urn:schemas-microsoft-com:office:word" xmlns:w="http://schemas.openxmlformats.org/wordprocessingml/2006/main" xmlns:w14="http://schemas.microsoft.com/office/word/2010/wordml" xmlns:w15="http://schemas.microsoft.com/office/word/2012/wordml" xmlns:w16se="http://schemas.microsoft.com/office/word/2015/wordml/symex" xmlns:wpg="http://schemas.microsoft.com/office/word/2010/wordprocessingGroup" xmlns:wpi="http://schemas.microsoft.com/office/word/2010/wordprocessingInk" xmlns:wne="http://schemas.microsoft.com/office/word/2006/wordml" xmlns:wps="http://schemas.microsoft.com/office/word/2010/wordprocessingShape" mc:Ignorable="w14 w15 w16se wp14">
+  <w:p>
+    <w:pPr>
+      <w:pStyle w:val="Pieddepage"/>
+    </w:pPr>
+  </w:p>
+</w:ftr>
+</file>
+
+<file path=word/footnotes.xml><?xml version="1.0" encoding="utf-8"?>
+<w:footnotes xmlns:wpc="http://schemas.microsoft.com/office/word/2010/wordprocessingCanvas" xmlns:cx="http://schemas.microsoft.com/office/drawing/2014/chartex" xmlns:cx1="http://schemas.microsoft.com/office/drawing/2015/9/8/chartex" xmlns:mc="http://schemas.openxmlformats.org/markup-compatibility/2006" xmlns:o="urn:schemas-microsoft-com:office:office" xmlns:r="http://schemas.openxmlformats.org/officeDocument/2006/relationships" xmlns:m="http://schemas.openxmlformats.org/officeDocument/2006/math" xmlns:v="urn:schemas-microsoft-com:vml" xmlns:wp14="http://schemas.microsoft.com/office/word/2010/wordprocessingDrawing" xmlns:wp="http://schemas.openxmlformats.org/drawingml/2006/wordprocessingDrawing" xmlns:w10="urn:schemas-microsoft-com:office:word" xmlns:w="http://schemas.openxmlformats.org/wordprocessingml/2006/main" xmlns:w14="http://schemas.microsoft.com/office/word/2010/wordml" xmlns:w15="http://schemas.microsoft.com/office/word/2012/wordml" xmlns:w16se="http://schemas.microsoft.com/office/word/2015/wordml/symex" xmlns:wpg="http://schemas.microsoft.com/office/word/2010/wordprocessingGroup" xmlns:wpi="http://schemas.microsoft.com/office/word/2010/wordprocessingInk" xmlns:wne="http://schemas.microsoft.com/office/word/2006/wordml" xmlns:wps="http://schemas.microsoft.com/office/word/2010/wordprocessingShape" mc:Ignorable="w14 w15 w16se wp14">
+  <w:footnote w:type="separator" w:id="-1">
+    <w:p>
+      <w:pPr>
+        <w:spacing w:after="0" w:line="240" w:lineRule="auto"/>
+      </w:pPr>
+      <w:r>
+        <w:separator/>
+      </w:r>
+    </w:p>
+  </w:footnote>
+  <w:footnote w:type="continuationSeparator" w:id="0">
+    <w:p>
+      <w:pPr>
+        <w:spacing w:after="0" w:line="240" w:lineRule="auto"/>
+      </w:pPr>
+      <w:r>
+        <w:continuationSeparator/>
+      </w:r>
+    </w:p>
+  </w:footnote>
+</w:footnotes>
+</file>
+
+<file path=word/header1.xml><?xml version="1.0" encoding="utf-8"?>
+<w:hdr xmlns:wpc="http://schemas.microsoft.com/office/word/2010/wordprocessingCanvas" xmlns:cx="http://schemas.microsoft.com/office/drawing/2014/chartex" xmlns:cx1="http://schemas.microsoft.com/office/drawing/2015/9/8/chartex" xmlns:mc="http://schemas.openxmlformats.org/markup-compatibility/2006" xmlns:o="urn:schemas-microsoft-com:office:office" xmlns:r="http://schemas.openxmlformats.org/officeDocument/2006/relationships" xmlns:m="http://schemas.openxmlformats.org/officeDocument/2006/math" xmlns:v="urn:schemas-microsoft-com:vml" xmlns:wp14="http://schemas.microsoft.com/office/word/2010/wordprocessingDrawing" xmlns:wp="http://schemas.openxmlformats.org/drawingml/2006/wordprocessingDrawing" xmlns:w10="urn:schemas-microsoft-com:office:word" xmlns:w="http://schemas.openxmlformats.org/wordprocessingml/2006/main" xmlns:w14="http://schemas.microsoft.com/office/word/2010/wordml" xmlns:w15="http://schemas.microsoft.com/office/word/2012/wordml" xmlns:w16se="http://schemas.microsoft.com/office/word/2015/wordml/symex" xmlns:wpg="http://schemas.microsoft.com/office/word/2010/wordprocessingGroup" xmlns:wpi="http://schemas.microsoft.com/office/word/2010/wordprocessingInk" xmlns:wne="http://schemas.microsoft.com/office/word/2006/wordml" xmlns:wps="http://schemas.microsoft.com/office/word/2010/wordprocessingShape" mc:Ignorable="w14 w15 w16se wp14">
+  <w:p>
+    <w:pPr>
+      <w:pStyle w:val="En-tte"/>
+    </w:pPr>
+  </w:p>
+</w:hdr>
+</file>
+
+<file path=word/header2.xml><?xml version="1.0" encoding="utf-8"?>
+<w:hdr xmlns:wpc="http://schemas.microsoft.com/office/word/2010/wordprocessingCanvas" xmlns:cx="http://schemas.microsoft.com/office/drawing/2014/chartex" xmlns:cx1="http://schemas.microsoft.com/office/drawing/2015/9/8/chartex" xmlns:mc="http://schemas.openxmlformats.org/markup-compatibility/2006" xmlns:o="urn:schemas-microsoft-com:office:office" xmlns:r="http://schemas.openxmlformats.org/officeDocument/2006/relationships" xmlns:m="http://schemas.openxmlformats.org/officeDocument/2006/math" xmlns:v="urn:schemas-microsoft-com:vml" xmlns:wp14="http://schemas.microsoft.com/office/word/2010/wordprocessingDrawing" xmlns:wp="http://schemas.openxmlformats.org/drawingml/2006/wordprocessingDrawing" xmlns:w10="urn:schemas-microsoft-com:office:word" xmlns:w="http://schemas.openxmlformats.org/wordprocessingml/2006/main" xmlns:w14="http://schemas.microsoft.com/office/word/2010/wordml" xmlns:w15="http://schemas.microsoft.com/office/word/2012/wordml" xmlns:w16se="http://schemas.microsoft.com/office/word/2015/wordml/symex" xmlns:wpg="http://schemas.microsoft.com/office/word/2010/wordprocessingGroup" xmlns:wpi="http://schemas.microsoft.com/office/word/2010/wordprocessingInk" xmlns:wne="http://schemas.microsoft.com/office/word/2006/wordml" xmlns:wps="http://schemas.microsoft.com/office/word/2010/wordprocessingShape" mc:Ignorable="w14 w15 w16se wp14">
+  <w:p>
+    <w:pPr>
+      <w:pStyle w:val="En-tte"/>
+    </w:pPr>
+  </w:p>
+</w:hdr>
+</file>
+
+<file path=word/header3.xml><?xml version="1.0" encoding="utf-8"?>
+<w:hdr xmlns:wpc="http://schemas.microsoft.com/office/word/2010/wordprocessingCanvas" xmlns:cx="http://schemas.microsoft.com/office/drawing/2014/chartex" xmlns:cx1="http://schemas.microsoft.com/office/drawing/2015/9/8/chartex" xmlns:mc="http://schemas.openxmlformats.org/markup-compatibility/2006" xmlns:o="urn:schemas-microsoft-com:office:office" xmlns:r="http://schemas.openxmlformats.org/officeDocument/2006/relationships" xmlns:m="http://schemas.openxmlformats.org/officeDocument/2006/math" xmlns:v="urn:schemas-microsoft-com:vml" xmlns:wp14="http://schemas.microsoft.com/office/word/2010/wordprocessingDrawing" xmlns:wp="http://schemas.openxmlformats.org/drawingml/2006/wordprocessingDrawing" xmlns:w10="urn:schemas-microsoft-com:office:word" xmlns:w="http://schemas.openxmlformats.org/wordprocessingml/2006/main" xmlns:w14="http://schemas.microsoft.com/office/word/2010/wordml" xmlns:w15="http://schemas.microsoft.com/office/word/2012/wordml" xmlns:w16se="http://schemas.microsoft.com/office/word/2015/wordml/symex" xmlns:wpg="http://schemas.microsoft.com/office/word/2010/wordprocessingGroup" xmlns:wpi="http://schemas.microsoft.com/office/word/2010/wordprocessingInk" xmlns:wne="http://schemas.microsoft.com/office/word/2006/wordml" xmlns:wps="http://schemas.microsoft.com/office/word/2010/wordprocessingShape" mc:Ignorable="w14 w15 w16se wp14">
+  <w:p>
+    <w:pPr>
+      <w:pStyle w:val="En-tte"/>
+    </w:pPr>
+  </w:p>
+</w:hdr>
 </file>
 
 <file path=word/numbering.xml><?xml version="1.0" encoding="utf-8"?>
@@ -3901,6 +4561,58 @@
       <w:bCs/>
     </w:rPr>
   </w:style>
+  <w:style w:type="paragraph" w:styleId="En-tte">
+    <w:name w:val="header"/>
+    <w:basedOn w:val="Normal"/>
+    <w:link w:val="En-tteCar"/>
+    <w:uiPriority w:val="99"/>
+    <w:unhideWhenUsed/>
+    <w:rsid w:val="00643D52"/>
+    <w:pPr>
+      <w:tabs>
+        <w:tab w:val="center" w:pos="4536"/>
+        <w:tab w:val="right" w:pos="9072"/>
+      </w:tabs>
+      <w:spacing w:after="0" w:line="240" w:lineRule="auto"/>
+    </w:pPr>
+  </w:style>
+  <w:style w:type="character" w:customStyle="1" w:styleId="En-tteCar">
+    <w:name w:val="En-tête Car"/>
+    <w:basedOn w:val="Policepardfaut"/>
+    <w:link w:val="En-tte"/>
+    <w:uiPriority w:val="99"/>
+    <w:rsid w:val="00643D52"/>
+    <w:rPr>
+      <w:rFonts w:ascii="Calibri" w:eastAsia="Calibri" w:hAnsi="Calibri" w:cs="Calibri"/>
+      <w:color w:val="000000"/>
+    </w:rPr>
+  </w:style>
+  <w:style w:type="paragraph" w:styleId="Pieddepage">
+    <w:name w:val="footer"/>
+    <w:basedOn w:val="Normal"/>
+    <w:link w:val="PieddepageCar"/>
+    <w:uiPriority w:val="99"/>
+    <w:unhideWhenUsed/>
+    <w:rsid w:val="00643D52"/>
+    <w:pPr>
+      <w:tabs>
+        <w:tab w:val="center" w:pos="4536"/>
+        <w:tab w:val="right" w:pos="9072"/>
+      </w:tabs>
+      <w:spacing w:after="0" w:line="240" w:lineRule="auto"/>
+    </w:pPr>
+  </w:style>
+  <w:style w:type="character" w:customStyle="1" w:styleId="PieddepageCar">
+    <w:name w:val="Pied de page Car"/>
+    <w:basedOn w:val="Policepardfaut"/>
+    <w:link w:val="Pieddepage"/>
+    <w:uiPriority w:val="99"/>
+    <w:rsid w:val="00643D52"/>
+    <w:rPr>
+      <w:rFonts w:ascii="Calibri" w:eastAsia="Calibri" w:hAnsi="Calibri" w:cs="Calibri"/>
+      <w:color w:val="000000"/>
+    </w:rPr>
+  </w:style>
 </w:styles>
 </file>
 

</xml_diff>